<commit_message>
Fix arabic test failing - turns out we were just giving it a time, so the date would change every day.
</commit_message>
<xml_diff>
--- a/test/content/template/placeholders/correct_render/test_arabic_date_time.docx
+++ b/test/content/template/placeholders/correct_render/test_arabic_date_time.docx
@@ -13,7 +13,10 @@
     <w:p/>
     <w:p>
       <w:r>
-        <w:t xml:space="preserve">٢٠١</w:t>
+        <w:rPr>
+          <w:rtl/>
+        </w:rPr>
+        <w:t xml:space="preserve">١٩٨</w:t>
       </w:r>
       <w:proofErr w:type="spellStart"/>
       <w:r>
@@ -29,7 +32,7 @@
       </w:r>
       <w:proofErr w:type="spellEnd"/>
       <w:r>
-        <w:t xml:space="preserve">٦-٠٧-٠٧</w:t>
+        <w:t xml:space="preserve">٧-٠٦-١٩</w:t>
       </w:r>
       <w:bookmarkStart w:id="0" w:name="_GoBack"/>
       <w:bookmarkEnd w:id="0"/>

</xml_diff>